<commit_message>
add tymon with configuration jwt
</commit_message>
<xml_diff>
--- a/vuejs.docx
+++ b/vuejs.docx
@@ -15,7 +15,122 @@
         <w:t>ier un link.</w:t>
       </w:r>
     </w:p>
-    <w:p/>
+    <w:p>
+      <w:pPr>
+        <w:rPr>
+          <w:lang w:val="fr-FR"/>
+        </w:rPr>
+      </w:pPr>
+      <w:proofErr w:type="spellStart"/>
+      <w:r>
+        <w:rPr>
+          <w:lang w:val="fr-FR"/>
+        </w:rPr>
+        <w:t>Laravel</w:t>
+      </w:r>
+      <w:proofErr w:type="spellEnd"/>
+      <w:r>
+        <w:rPr>
+          <w:lang w:val="fr-FR"/>
+        </w:rPr>
+        <w:t xml:space="preserve"> </w:t>
+      </w:r>
+      <w:proofErr w:type="spellStart"/>
+      <w:r>
+        <w:rPr>
+          <w:lang w:val="fr-FR"/>
+        </w:rPr>
+        <w:t>Tymon</w:t>
+      </w:r>
+      <w:proofErr w:type="spellEnd"/>
+      <w:r>
+        <w:rPr>
+          <w:lang w:val="fr-FR"/>
+        </w:rPr>
+        <w:t xml:space="preserve"> pour la </w:t>
+      </w:r>
+      <w:proofErr w:type="spellStart"/>
+      <w:r>
+        <w:rPr>
+          <w:lang w:val="fr-FR"/>
+        </w:rPr>
+        <w:t>security</w:t>
+      </w:r>
+      <w:proofErr w:type="spellEnd"/>
+      <w:r>
+        <w:rPr>
+          <w:lang w:val="fr-FR"/>
+        </w:rPr>
+        <w:t xml:space="preserve"> d</w:t>
+      </w:r>
+      <w:r>
+        <w:rPr>
+          <w:lang w:val="fr-FR"/>
+        </w:rPr>
+        <w:t xml:space="preserve">es api </w:t>
+      </w:r>
+      <w:proofErr w:type="spellStart"/>
+      <w:r>
+        <w:rPr>
+          <w:lang w:val="fr-FR"/>
+        </w:rPr>
+        <w:t>auth</w:t>
+      </w:r>
+      <w:proofErr w:type="spellEnd"/>
+      <w:r>
+        <w:rPr>
+          <w:lang w:val="fr-FR"/>
+        </w:rPr>
+        <w:t xml:space="preserve"> </w:t>
+      </w:r>
+    </w:p>
+    <w:p>
+      <w:pPr>
+        <w:rPr>
+          <w:lang w:val="fr-FR"/>
+        </w:rPr>
+      </w:pPr>
+      <w:proofErr w:type="spellStart"/>
+      <w:r>
+        <w:rPr>
+          <w:lang w:val="fr-FR"/>
+        </w:rPr>
+        <w:t>Jwt</w:t>
+      </w:r>
+      <w:proofErr w:type="spellEnd"/>
+      <w:r>
+        <w:rPr>
+          <w:lang w:val="fr-FR"/>
+        </w:rPr>
+        <w:t xml:space="preserve"> </w:t>
+      </w:r>
+      <w:proofErr w:type="spellStart"/>
+      <w:r>
+        <w:rPr>
+          <w:lang w:val="fr-FR"/>
+        </w:rPr>
+        <w:t>sicret</w:t>
+      </w:r>
+      <w:proofErr w:type="spellEnd"/>
+      <w:r>
+        <w:rPr>
+          <w:lang w:val="fr-FR"/>
+        </w:rPr>
+        <w:t xml:space="preserve"> =&gt; </w:t>
+      </w:r>
+      <w:r>
+        <w:rPr>
+          <w:lang w:val="fr-FR"/>
+        </w:rPr>
+        <w:t>rm6r38LNzQ8FQqHxkepcFjI6YvE5dm8TZ8FKHV3TQSWGSNISVjugURZQ5s5rRwSB</w:t>
+      </w:r>
+      <w:r>
+        <w:rPr>
+          <w:lang w:val="fr-FR"/>
+        </w:rPr>
+        <w:t xml:space="preserve"> </w:t>
+      </w:r>
+    </w:p>
     <w:sectPr>
       <w:pgSz w:w="12240" w:h="15840"/>
       <w:pgMar w:top="1440" w:right="1440" w:bottom="1440" w:left="1440" w:header="720" w:footer="720" w:gutter="0"/>

</xml_diff>

<commit_message>
add method register and other for use auth 2 tymon
</commit_message>
<xml_diff>
--- a/vuejs.docx
+++ b/vuejs.docx
@@ -131,6 +131,39 @@
         <w:t xml:space="preserve"> </w:t>
       </w:r>
     </w:p>
+    <w:p>
+      <w:r>
+        <w:t>Laravel-</w:t>
+      </w:r>
+      <w:proofErr w:type="spellStart"/>
+      <w:r>
+        <w:t>cors</w:t>
+      </w:r>
+      <w:proofErr w:type="spellEnd"/>
+      <w:r>
+        <w:t xml:space="preserve"> =&gt; </w:t>
+      </w:r>
+      <w:proofErr w:type="spellStart"/>
+      <w:r>
+        <w:t>packeg</w:t>
+      </w:r>
+      <w:proofErr w:type="spellEnd"/>
+      <w:r>
+        <w:t xml:space="preserve"> used in </w:t>
+      </w:r>
+      <w:r>
+        <w:t xml:space="preserve">project Laravel </w:t>
+      </w:r>
+      <w:proofErr w:type="spellStart"/>
+      <w:r>
+        <w:t>vuejs</w:t>
+      </w:r>
+      <w:proofErr w:type="spellEnd"/>
+      <w:r>
+        <w:t xml:space="preserve"> separated back-end and front-end</w:t>
+      </w:r>
+    </w:p>
+    <w:p/>
     <w:sectPr>
       <w:pgSz w:w="12240" w:h="15840"/>
       <w:pgMar w:top="1440" w:right="1440" w:bottom="1440" w:left="1440" w:header="720" w:footer="720" w:gutter="0"/>

</xml_diff>

<commit_message>
Add localstate for token and user
</commit_message>
<xml_diff>
--- a/vuejs.docx
+++ b/vuejs.docx
@@ -21,67 +21,17 @@
           <w:lang w:val="fr-FR"/>
         </w:rPr>
       </w:pPr>
-      <w:proofErr w:type="spellStart"/>
       <w:r>
         <w:rPr>
           <w:lang w:val="fr-FR"/>
         </w:rPr>
-        <w:t>Laravel</w:t>
-      </w:r>
-      <w:proofErr w:type="spellEnd"/>
+        <w:t>Laravel Tymon pour la security d</w:t>
+      </w:r>
       <w:r>
         <w:rPr>
           <w:lang w:val="fr-FR"/>
         </w:rPr>
-        <w:t xml:space="preserve"> </w:t>
-      </w:r>
-      <w:proofErr w:type="spellStart"/>
-      <w:r>
-        <w:rPr>
-          <w:lang w:val="fr-FR"/>
-        </w:rPr>
-        <w:t>Tymon</w:t>
-      </w:r>
-      <w:proofErr w:type="spellEnd"/>
-      <w:r>
-        <w:rPr>
-          <w:lang w:val="fr-FR"/>
-        </w:rPr>
-        <w:t xml:space="preserve"> pour la </w:t>
-      </w:r>
-      <w:proofErr w:type="spellStart"/>
-      <w:r>
-        <w:rPr>
-          <w:lang w:val="fr-FR"/>
-        </w:rPr>
-        <w:t>security</w:t>
-      </w:r>
-      <w:proofErr w:type="spellEnd"/>
-      <w:r>
-        <w:rPr>
-          <w:lang w:val="fr-FR"/>
-        </w:rPr>
-        <w:t xml:space="preserve"> d</w:t>
-      </w:r>
-      <w:r>
-        <w:rPr>
-          <w:lang w:val="fr-FR"/>
-        </w:rPr>
-        <w:t xml:space="preserve">es api </w:t>
-      </w:r>
-      <w:proofErr w:type="spellStart"/>
-      <w:r>
-        <w:rPr>
-          <w:lang w:val="fr-FR"/>
-        </w:rPr>
-        <w:t>auth</w:t>
-      </w:r>
-      <w:proofErr w:type="spellEnd"/>
-      <w:r>
-        <w:rPr>
-          <w:lang w:val="fr-FR"/>
-        </w:rPr>
-        <w:t xml:space="preserve"> </w:t>
+        <w:t xml:space="preserve">es api auth </w:t>
       </w:r>
     </w:p>
     <w:p>
@@ -90,80 +40,43 @@
           <w:lang w:val="fr-FR"/>
         </w:rPr>
       </w:pPr>
-      <w:proofErr w:type="spellStart"/>
       <w:r>
         <w:rPr>
           <w:lang w:val="fr-FR"/>
         </w:rPr>
-        <w:t>Jwt</w:t>
-      </w:r>
-      <w:proofErr w:type="spellEnd"/>
+        <w:t xml:space="preserve">Jwt sicret =&gt; </w:t>
+      </w:r>
+      <w:r>
+        <w:rPr>
+          <w:lang w:val="fr-FR"/>
+        </w:rPr>
+        <w:t>rm6r38LNzQ8FQqHxkepcFjI6YvE5dm8TZ8FKHV3TQSWGSNISVjugURZQ5s5rRwSB</w:t>
+      </w:r>
       <w:r>
         <w:rPr>
           <w:lang w:val="fr-FR"/>
         </w:rPr>
         <w:t xml:space="preserve"> </w:t>
       </w:r>
-      <w:proofErr w:type="spellStart"/>
-      <w:r>
-        <w:rPr>
-          <w:lang w:val="fr-FR"/>
-        </w:rPr>
-        <w:t>sicret</w:t>
-      </w:r>
-      <w:proofErr w:type="spellEnd"/>
-      <w:r>
-        <w:rPr>
-          <w:lang w:val="fr-FR"/>
-        </w:rPr>
-        <w:t xml:space="preserve"> =&gt; </w:t>
-      </w:r>
-      <w:r>
-        <w:rPr>
-          <w:lang w:val="fr-FR"/>
-        </w:rPr>
-        <w:t>rm6r38LNzQ8FQqHxkepcFjI6YvE5dm8TZ8FKHV3TQSWGSNISVjugURZQ5s5rRwSB</w:t>
-      </w:r>
-      <w:r>
-        <w:rPr>
-          <w:lang w:val="fr-FR"/>
-        </w:rPr>
-        <w:t xml:space="preserve"> </w:t>
-      </w:r>
     </w:p>
     <w:p>
       <w:r>
-        <w:t>Laravel-</w:t>
-      </w:r>
-      <w:proofErr w:type="spellStart"/>
-      <w:r>
-        <w:t>cors</w:t>
-      </w:r>
-      <w:proofErr w:type="spellEnd"/>
-      <w:r>
-        <w:t xml:space="preserve"> =&gt; </w:t>
-      </w:r>
-      <w:proofErr w:type="spellStart"/>
-      <w:r>
-        <w:t>packeg</w:t>
-      </w:r>
-      <w:proofErr w:type="spellEnd"/>
-      <w:r>
-        <w:t xml:space="preserve"> used in </w:t>
-      </w:r>
-      <w:r>
-        <w:t xml:space="preserve">project Laravel </w:t>
-      </w:r>
-      <w:proofErr w:type="spellStart"/>
-      <w:r>
-        <w:t>vuejs</w:t>
-      </w:r>
-      <w:proofErr w:type="spellEnd"/>
-      <w:r>
-        <w:t xml:space="preserve"> separated back-end and front-end</w:t>
+        <w:t xml:space="preserve">Laravel-cors =&gt; packeg used in </w:t>
+      </w:r>
+      <w:r>
+        <w:t>project Laravel vuejs separated back-end and front-end</w:t>
       </w:r>
     </w:p>
-    <w:p/>
+    <w:p>
+      <w:r>
+        <w:t>Laravel-cors</w:t>
+      </w:r>
+    </w:p>
+    <w:p>
+      <w:r>
+        <w:t>Local storage.setiteam</w:t>
+      </w:r>
+    </w:p>
     <w:sectPr>
       <w:pgSz w:w="12240" w:h="15840"/>
       <w:pgMar w:top="1440" w:right="1440" w:bottom="1440" w:left="1440" w:header="720" w:footer="720" w:gutter="0"/>

</xml_diff>

<commit_message>
add configration  vuex fichier store/index.js
</commit_message>
<xml_diff>
--- a/vuejs.docx
+++ b/vuejs.docx
@@ -8,11 +8,36 @@
       </w:r>
     </w:p>
     <w:p>
-      <w:r>
+      <w:pPr>
+        <w:rPr>
+          <w:lang w:val="fr-FR"/>
+        </w:rPr>
+      </w:pPr>
+      <w:r>
+        <w:rPr>
+          <w:lang w:val="fr-FR"/>
+        </w:rPr>
         <w:t>Pour cr</w:t>
       </w:r>
       <w:r>
-        <w:t>ier un link.</w:t>
+        <w:rPr>
+          <w:lang w:val="fr-FR"/>
+        </w:rPr>
+        <w:t xml:space="preserve">ier un </w:t>
+      </w:r>
+      <w:proofErr w:type="spellStart"/>
+      <w:r>
+        <w:rPr>
+          <w:lang w:val="fr-FR"/>
+        </w:rPr>
+        <w:t>link</w:t>
+      </w:r>
+      <w:proofErr w:type="spellEnd"/>
+      <w:r>
+        <w:rPr>
+          <w:lang w:val="fr-FR"/>
+        </w:rPr>
+        <w:t>.</w:t>
       </w:r>
     </w:p>
     <w:p>
@@ -21,60 +46,172 @@
           <w:lang w:val="fr-FR"/>
         </w:rPr>
       </w:pPr>
-      <w:r>
-        <w:rPr>
-          <w:lang w:val="fr-FR"/>
-        </w:rPr>
-        <w:t>Laravel Tymon pour la security d</w:t>
-      </w:r>
-      <w:r>
-        <w:rPr>
-          <w:lang w:val="fr-FR"/>
-        </w:rPr>
-        <w:t xml:space="preserve">es api auth </w:t>
+      <w:proofErr w:type="spellStart"/>
+      <w:r>
+        <w:rPr>
+          <w:lang w:val="fr-FR"/>
+        </w:rPr>
+        <w:t>Laravel</w:t>
+      </w:r>
+      <w:proofErr w:type="spellEnd"/>
+      <w:r>
+        <w:rPr>
+          <w:lang w:val="fr-FR"/>
+        </w:rPr>
+        <w:t xml:space="preserve"> </w:t>
+      </w:r>
+      <w:proofErr w:type="spellStart"/>
+      <w:r>
+        <w:rPr>
+          <w:lang w:val="fr-FR"/>
+        </w:rPr>
+        <w:t>Tymon</w:t>
+      </w:r>
+      <w:proofErr w:type="spellEnd"/>
+      <w:r>
+        <w:rPr>
+          <w:lang w:val="fr-FR"/>
+        </w:rPr>
+        <w:t xml:space="preserve"> pour la </w:t>
+      </w:r>
+      <w:proofErr w:type="spellStart"/>
+      <w:r>
+        <w:rPr>
+          <w:lang w:val="fr-FR"/>
+        </w:rPr>
+        <w:t>security</w:t>
+      </w:r>
+      <w:proofErr w:type="spellEnd"/>
+      <w:r>
+        <w:rPr>
+          <w:lang w:val="fr-FR"/>
+        </w:rPr>
+        <w:t xml:space="preserve"> d</w:t>
+      </w:r>
+      <w:r>
+        <w:rPr>
+          <w:lang w:val="fr-FR"/>
+        </w:rPr>
+        <w:t xml:space="preserve">es api </w:t>
+      </w:r>
+      <w:proofErr w:type="spellStart"/>
+      <w:r>
+        <w:rPr>
+          <w:lang w:val="fr-FR"/>
+        </w:rPr>
+        <w:t>auth</w:t>
+      </w:r>
+      <w:proofErr w:type="spellEnd"/>
+      <w:r>
+        <w:rPr>
+          <w:lang w:val="fr-FR"/>
+        </w:rPr>
+        <w:t xml:space="preserve"> </w:t>
       </w:r>
     </w:p>
     <w:p>
-      <w:pPr>
-        <w:rPr>
-          <w:lang w:val="fr-FR"/>
-        </w:rPr>
-      </w:pPr>
-      <w:r>
-        <w:rPr>
-          <w:lang w:val="fr-FR"/>
-        </w:rPr>
-        <w:t xml:space="preserve">Jwt sicret =&gt; </w:t>
-      </w:r>
-      <w:r>
-        <w:rPr>
-          <w:lang w:val="fr-FR"/>
-        </w:rPr>
-        <w:t>rm6r38LNzQ8FQqHxkepcFjI6YvE5dm8TZ8FKHV3TQSWGSNISVjugURZQ5s5rRwSB</w:t>
-      </w:r>
-      <w:r>
-        <w:rPr>
-          <w:lang w:val="fr-FR"/>
-        </w:rPr>
+      <w:proofErr w:type="spellStart"/>
+      <w:r>
+        <w:t>Jwt</w:t>
+      </w:r>
+      <w:proofErr w:type="spellEnd"/>
+      <w:r>
         <w:t xml:space="preserve"> </w:t>
+      </w:r>
+      <w:proofErr w:type="spellStart"/>
+      <w:r>
+        <w:t>sicret</w:t>
+      </w:r>
+      <w:proofErr w:type="spellEnd"/>
+      <w:r>
+        <w:t xml:space="preserve"> =&gt; rm6r38LNzQ8FQqHxkepcFjI6YvE5dm8TZ8FKHV3TQSWGSNISVjugURZQ5s5rRwSB </w:t>
       </w:r>
     </w:p>
     <w:p>
       <w:r>
-        <w:t xml:space="preserve">Laravel-cors =&gt; packeg used in </w:t>
-      </w:r>
-      <w:r>
-        <w:t>project Laravel vuejs separated back-end and front-end</w:t>
+        <w:t>Laravel-</w:t>
+      </w:r>
+      <w:proofErr w:type="spellStart"/>
+      <w:r>
+        <w:t>cors</w:t>
+      </w:r>
+      <w:proofErr w:type="spellEnd"/>
+      <w:r>
+        <w:t xml:space="preserve"> =&gt; </w:t>
+      </w:r>
+      <w:proofErr w:type="spellStart"/>
+      <w:r>
+        <w:t>packeg</w:t>
+      </w:r>
+      <w:proofErr w:type="spellEnd"/>
+      <w:r>
+        <w:t xml:space="preserve"> used in </w:t>
+      </w:r>
+      <w:r>
+        <w:t xml:space="preserve">project Laravel </w:t>
+      </w:r>
+      <w:proofErr w:type="spellStart"/>
+      <w:r>
+        <w:t>vuejs</w:t>
+      </w:r>
+      <w:proofErr w:type="spellEnd"/>
+      <w:r>
+        <w:t xml:space="preserve"> separated back-end and front-end</w:t>
       </w:r>
     </w:p>
     <w:p>
       <w:r>
-        <w:t>Laravel-cors</w:t>
-      </w:r>
+        <w:t>Laravel-</w:t>
+      </w:r>
+      <w:proofErr w:type="spellStart"/>
+      <w:r>
+        <w:t>cors</w:t>
+      </w:r>
+      <w:proofErr w:type="spellEnd"/>
     </w:p>
     <w:p>
       <w:r>
-        <w:t>Local storage.setiteam</w:t>
+        <w:t xml:space="preserve">Local </w:t>
+      </w:r>
+      <w:proofErr w:type="spellStart"/>
+      <w:r>
+        <w:t>storage.setiteam</w:t>
+      </w:r>
+      <w:proofErr w:type="spellEnd"/>
+    </w:p>
+    <w:p>
+      <w:pPr>
+        <w:pStyle w:val="Paragraphedeliste"/>
+        <w:numPr>
+          <w:ilvl w:val="0"/>
+          <w:numId w:val="1"/>
+        </w:numPr>
+      </w:pPr>
+      <w:r>
+        <w:t xml:space="preserve">Add meta to router </w:t>
+      </w:r>
+      <w:proofErr w:type="spellStart"/>
+      <w:r>
+        <w:t>tosecure</w:t>
+      </w:r>
+      <w:proofErr w:type="spellEnd"/>
+      <w:r>
+        <w:t xml:space="preserve"> routes</w:t>
+      </w:r>
+    </w:p>
+    <w:p>
+      <w:proofErr w:type="spellStart"/>
+      <w:r>
+        <w:t>Vuex</w:t>
+      </w:r>
+      <w:proofErr w:type="spellEnd"/>
+      <w:r>
+        <w:t xml:space="preserve"> </w:t>
+      </w:r>
+    </w:p>
+    <w:p>
+      <w:r>
+        <w:t xml:space="preserve">State =&gt; value see by all component </w:t>
       </w:r>
     </w:p>
     <w:sectPr>
@@ -85,6 +222,126 @@
     </w:sectPr>
   </w:body>
 </w:document>
+</file>
+
+<file path=word/numbering.xml><?xml version="1.0" encoding="utf-8"?>
+<w:numbering xmlns:wpc="http://schemas.microsoft.com/office/word/2010/wordprocessingCanvas" xmlns:cx="http://schemas.microsoft.com/office/drawing/2014/chartex" xmlns:cx1="http://schemas.microsoft.com/office/drawing/2015/9/8/chartex" xmlns:cx2="http://schemas.microsoft.com/office/drawing/2015/10/21/chartex" xmlns:cx3="http://schemas.microsoft.com/office/drawing/2016/5/9/chartex" xmlns:cx4="http://schemas.microsoft.com/office/drawing/2016/5/10/chartex" xmlns:cx5="http://schemas.microsoft.com/office/drawing/2016/5/11/chartex" xmlns:cx6="http://schemas.microsoft.com/office/drawing/2016/5/12/chartex" xmlns:cx7="http://schemas.microsoft.com/office/drawing/2016/5/13/chartex" xmlns:cx8="http://schemas.microsoft.com/office/drawing/2016/5/14/chartex" xmlns:mc="http://schemas.openxmlformats.org/markup-compatibility/2006" xmlns:aink="http://schemas.microsoft.com/office/drawing/2016/ink" xmlns:am3d="http://schemas.microsoft.com/office/drawing/2017/model3d" xmlns:o="urn:schemas-microsoft-com:office:office" xmlns:r="http://schemas.openxmlformats.org/officeDocument/2006/relationships" xmlns:m="http://schemas.openxmlformats.org/officeDocument/2006/math" xmlns:v="urn:schemas-microsoft-com:vml" xmlns:wp14="http://schemas.microsoft.com/office/word/2010/wordprocessingDrawing" xmlns:wp="http://schemas.openxmlformats.org/drawingml/2006/wordprocessingDrawing" xmlns:w10="urn:schemas-microsoft-com:office:word" xmlns:w="http://schemas.openxmlformats.org/wordprocessingml/2006/main" xmlns:w14="http://schemas.microsoft.com/office/word/2010/wordml" xmlns:w15="http://schemas.microsoft.com/office/word/2012/wordml" xmlns:w16cex="http://schemas.microsoft.com/office/word/2018/wordml/cex" xmlns:w16cid="http://schemas.microsoft.com/office/word/2016/wordml/cid" xmlns:w16="http://schemas.microsoft.com/office/word/2018/wordml" xmlns:w16sdtdh="http://schemas.microsoft.com/office/word/2020/wordml/sdtdatahash" xmlns:w16se="http://schemas.microsoft.com/office/word/2015/wordml/symex" xmlns:wpg="http://schemas.microsoft.com/office/word/2010/wordprocessingGroup" xmlns:wpi="http://schemas.microsoft.com/office/word/2010/wordprocessingInk" xmlns:wne="http://schemas.microsoft.com/office/word/2006/wordml" xmlns:wps="http://schemas.microsoft.com/office/word/2010/wordprocessingShape" mc:Ignorable="w14 w15 w16se w16cid w16 w16cex w16sdtdh wp14">
+  <w:abstractNum w:abstractNumId="0" w15:restartNumberingAfterBreak="0">
+    <w:nsid w:val="52874BAB"/>
+    <w:multiLevelType w:val="hybridMultilevel"/>
+    <w:tmpl w:val="28105628"/>
+    <w:lvl w:ilvl="0" w:tplc="0E24F46A">
+      <w:numFmt w:val="bullet"/>
+      <w:lvlText w:val=""/>
+      <w:lvlJc w:val="left"/>
+      <w:pPr>
+        <w:ind w:left="720" w:hanging="360"/>
+      </w:pPr>
+      <w:rPr>
+        <w:rFonts w:ascii="Wingdings" w:eastAsiaTheme="minorHAnsi" w:hAnsi="Wingdings" w:cstheme="minorBidi" w:hint="default"/>
+      </w:rPr>
+    </w:lvl>
+    <w:lvl w:ilvl="1" w:tplc="04090003" w:tentative="1">
+      <w:start w:val="1"/>
+      <w:numFmt w:val="bullet"/>
+      <w:lvlText w:val="o"/>
+      <w:lvlJc w:val="left"/>
+      <w:pPr>
+        <w:ind w:left="1440" w:hanging="360"/>
+      </w:pPr>
+      <w:rPr>
+        <w:rFonts w:ascii="Courier New" w:hAnsi="Courier New" w:cs="Courier New" w:hint="default"/>
+      </w:rPr>
+    </w:lvl>
+    <w:lvl w:ilvl="2" w:tplc="04090005" w:tentative="1">
+      <w:start w:val="1"/>
+      <w:numFmt w:val="bullet"/>
+      <w:lvlText w:val=""/>
+      <w:lvlJc w:val="left"/>
+      <w:pPr>
+        <w:ind w:left="2160" w:hanging="360"/>
+      </w:pPr>
+      <w:rPr>
+        <w:rFonts w:ascii="Wingdings" w:hAnsi="Wingdings" w:hint="default"/>
+      </w:rPr>
+    </w:lvl>
+    <w:lvl w:ilvl="3" w:tplc="04090001" w:tentative="1">
+      <w:start w:val="1"/>
+      <w:numFmt w:val="bullet"/>
+      <w:lvlText w:val=""/>
+      <w:lvlJc w:val="left"/>
+      <w:pPr>
+        <w:ind w:left="2880" w:hanging="360"/>
+      </w:pPr>
+      <w:rPr>
+        <w:rFonts w:ascii="Symbol" w:hAnsi="Symbol" w:hint="default"/>
+      </w:rPr>
+    </w:lvl>
+    <w:lvl w:ilvl="4" w:tplc="04090003" w:tentative="1">
+      <w:start w:val="1"/>
+      <w:numFmt w:val="bullet"/>
+      <w:lvlText w:val="o"/>
+      <w:lvlJc w:val="left"/>
+      <w:pPr>
+        <w:ind w:left="3600" w:hanging="360"/>
+      </w:pPr>
+      <w:rPr>
+        <w:rFonts w:ascii="Courier New" w:hAnsi="Courier New" w:cs="Courier New" w:hint="default"/>
+      </w:rPr>
+    </w:lvl>
+    <w:lvl w:ilvl="5" w:tplc="04090005" w:tentative="1">
+      <w:start w:val="1"/>
+      <w:numFmt w:val="bullet"/>
+      <w:lvlText w:val=""/>
+      <w:lvlJc w:val="left"/>
+      <w:pPr>
+        <w:ind w:left="4320" w:hanging="360"/>
+      </w:pPr>
+      <w:rPr>
+        <w:rFonts w:ascii="Wingdings" w:hAnsi="Wingdings" w:hint="default"/>
+      </w:rPr>
+    </w:lvl>
+    <w:lvl w:ilvl="6" w:tplc="04090001" w:tentative="1">
+      <w:start w:val="1"/>
+      <w:numFmt w:val="bullet"/>
+      <w:lvlText w:val=""/>
+      <w:lvlJc w:val="left"/>
+      <w:pPr>
+        <w:ind w:left="5040" w:hanging="360"/>
+      </w:pPr>
+      <w:rPr>
+        <w:rFonts w:ascii="Symbol" w:hAnsi="Symbol" w:hint="default"/>
+      </w:rPr>
+    </w:lvl>
+    <w:lvl w:ilvl="7" w:tplc="04090003" w:tentative="1">
+      <w:start w:val="1"/>
+      <w:numFmt w:val="bullet"/>
+      <w:lvlText w:val="o"/>
+      <w:lvlJc w:val="left"/>
+      <w:pPr>
+        <w:ind w:left="5760" w:hanging="360"/>
+      </w:pPr>
+      <w:rPr>
+        <w:rFonts w:ascii="Courier New" w:hAnsi="Courier New" w:cs="Courier New" w:hint="default"/>
+      </w:rPr>
+    </w:lvl>
+    <w:lvl w:ilvl="8" w:tplc="04090005" w:tentative="1">
+      <w:start w:val="1"/>
+      <w:numFmt w:val="bullet"/>
+      <w:lvlText w:val=""/>
+      <w:lvlJc w:val="left"/>
+      <w:pPr>
+        <w:ind w:left="6480" w:hanging="360"/>
+      </w:pPr>
+      <w:rPr>
+        <w:rFonts w:ascii="Wingdings" w:hAnsi="Wingdings" w:hint="default"/>
+      </w:rPr>
+    </w:lvl>
+  </w:abstractNum>
+  <w:num w:numId="1">
+    <w:abstractNumId w:val="0"/>
+  </w:num>
+</w:numbering>
 </file>
 
 <file path=word/styles.xml><?xml version="1.0" encoding="utf-8"?>
@@ -513,6 +770,17 @@
     <w:semiHidden/>
     <w:unhideWhenUsed/>
   </w:style>
+  <w:style w:type="paragraph" w:styleId="Paragraphedeliste">
+    <w:name w:val="List Paragraph"/>
+    <w:basedOn w:val="Normal"/>
+    <w:uiPriority w:val="34"/>
+    <w:qFormat/>
+    <w:rsid w:val="001B15AD"/>
+    <w:pPr>
+      <w:ind w:left="720"/>
+      <w:contextualSpacing/>
+    </w:pPr>
+  </w:style>
 </w:styles>
 </file>
 

</xml_diff>

<commit_message>
add vuex function with configuration promise function
</commit_message>
<xml_diff>
--- a/vuejs.docx
+++ b/vuejs.docx
@@ -23,161 +23,50 @@
         <w:rPr>
           <w:lang w:val="fr-FR"/>
         </w:rPr>
-        <w:t xml:space="preserve">ier un </w:t>
-      </w:r>
-      <w:proofErr w:type="spellStart"/>
-      <w:r>
+        <w:t>ier un link.</w:t>
+      </w:r>
+    </w:p>
+    <w:p>
+      <w:pPr>
         <w:rPr>
           <w:lang w:val="fr-FR"/>
         </w:rPr>
-        <w:t>link</w:t>
-      </w:r>
-      <w:proofErr w:type="spellEnd"/>
+      </w:pPr>
       <w:r>
         <w:rPr>
           <w:lang w:val="fr-FR"/>
         </w:rPr>
-        <w:t>.</w:t>
-      </w:r>
-    </w:p>
-    <w:p>
-      <w:pPr>
+        <w:t>Laravel Tymon pour la security d</w:t>
+      </w:r>
+      <w:r>
         <w:rPr>
           <w:lang w:val="fr-FR"/>
         </w:rPr>
-      </w:pPr>
-      <w:proofErr w:type="spellStart"/>
-      <w:r>
-        <w:rPr>
-          <w:lang w:val="fr-FR"/>
-        </w:rPr>
-        <w:t>Laravel</w:t>
-      </w:r>
-      <w:proofErr w:type="spellEnd"/>
-      <w:r>
-        <w:rPr>
-          <w:lang w:val="fr-FR"/>
-        </w:rPr>
-        <w:t xml:space="preserve"> </w:t>
-      </w:r>
-      <w:proofErr w:type="spellStart"/>
-      <w:r>
-        <w:rPr>
-          <w:lang w:val="fr-FR"/>
-        </w:rPr>
-        <w:t>Tymon</w:t>
-      </w:r>
-      <w:proofErr w:type="spellEnd"/>
-      <w:r>
-        <w:rPr>
-          <w:lang w:val="fr-FR"/>
-        </w:rPr>
-        <w:t xml:space="preserve"> pour la </w:t>
-      </w:r>
-      <w:proofErr w:type="spellStart"/>
-      <w:r>
-        <w:rPr>
-          <w:lang w:val="fr-FR"/>
-        </w:rPr>
-        <w:t>security</w:t>
-      </w:r>
-      <w:proofErr w:type="spellEnd"/>
-      <w:r>
-        <w:rPr>
-          <w:lang w:val="fr-FR"/>
-        </w:rPr>
-        <w:t xml:space="preserve"> d</w:t>
-      </w:r>
-      <w:r>
-        <w:rPr>
-          <w:lang w:val="fr-FR"/>
-        </w:rPr>
-        <w:t xml:space="preserve">es api </w:t>
-      </w:r>
-      <w:proofErr w:type="spellStart"/>
-      <w:r>
-        <w:rPr>
-          <w:lang w:val="fr-FR"/>
-        </w:rPr>
-        <w:t>auth</w:t>
-      </w:r>
-      <w:proofErr w:type="spellEnd"/>
-      <w:r>
-        <w:rPr>
-          <w:lang w:val="fr-FR"/>
-        </w:rPr>
-        <w:t xml:space="preserve"> </w:t>
-      </w:r>
-    </w:p>
-    <w:p>
-      <w:proofErr w:type="spellStart"/>
-      <w:r>
-        <w:t>Jwt</w:t>
-      </w:r>
-      <w:proofErr w:type="spellEnd"/>
-      <w:r>
-        <w:t xml:space="preserve"> </w:t>
-      </w:r>
-      <w:proofErr w:type="spellStart"/>
-      <w:r>
-        <w:t>sicret</w:t>
-      </w:r>
-      <w:proofErr w:type="spellEnd"/>
-      <w:r>
-        <w:t xml:space="preserve"> =&gt; rm6r38LNzQ8FQqHxkepcFjI6YvE5dm8TZ8FKHV3TQSWGSNISVjugURZQ5s5rRwSB </w:t>
-      </w:r>
-    </w:p>
-    <w:p>
-      <w:r>
-        <w:t>Laravel-</w:t>
-      </w:r>
-      <w:proofErr w:type="spellStart"/>
-      <w:r>
-        <w:t>cors</w:t>
-      </w:r>
-      <w:proofErr w:type="spellEnd"/>
-      <w:r>
-        <w:t xml:space="preserve"> =&gt; </w:t>
-      </w:r>
-      <w:proofErr w:type="spellStart"/>
-      <w:r>
-        <w:t>packeg</w:t>
-      </w:r>
-      <w:proofErr w:type="spellEnd"/>
-      <w:r>
-        <w:t xml:space="preserve"> used in </w:t>
-      </w:r>
-      <w:r>
-        <w:t xml:space="preserve">project Laravel </w:t>
-      </w:r>
-      <w:proofErr w:type="spellStart"/>
-      <w:r>
-        <w:t>vuejs</w:t>
-      </w:r>
-      <w:proofErr w:type="spellEnd"/>
-      <w:r>
-        <w:t xml:space="preserve"> separated back-end and front-end</w:t>
-      </w:r>
-    </w:p>
-    <w:p>
-      <w:r>
-        <w:t>Laravel-</w:t>
-      </w:r>
-      <w:proofErr w:type="spellStart"/>
-      <w:r>
-        <w:t>cors</w:t>
-      </w:r>
-      <w:proofErr w:type="spellEnd"/>
-    </w:p>
-    <w:p>
-      <w:r>
-        <w:t xml:space="preserve">Local </w:t>
-      </w:r>
-      <w:proofErr w:type="spellStart"/>
-      <w:r>
-        <w:t>storage.setiteam</w:t>
-      </w:r>
-      <w:proofErr w:type="spellEnd"/>
+        <w:t xml:space="preserve">es api auth </w:t>
+      </w:r>
+    </w:p>
+    <w:p>
+      <w:r>
+        <w:t xml:space="preserve">Jwt sicret =&gt; rm6r38LNzQ8FQqHxkepcFjI6YvE5dm8TZ8FKHV3TQSWGSNISVjugURZQ5s5rRwSB </w:t>
+      </w:r>
+    </w:p>
+    <w:p>
+      <w:r>
+        <w:t xml:space="preserve">Laravel-cors =&gt; packeg used in </w:t>
+      </w:r>
+      <w:r>
+        <w:t>project Laravel vuejs separated back-end and front-end</w:t>
+      </w:r>
+    </w:p>
+    <w:p>
+      <w:r>
+        <w:t>Laravel-cors</w:t>
+      </w:r>
+    </w:p>
+    <w:p>
+      <w:r>
+        <w:t>Local storage.setiteam</w:t>
+      </w:r>
     </w:p>
     <w:p>
       <w:pPr>
@@ -188,31 +77,84 @@
         </w:numPr>
       </w:pPr>
       <w:r>
-        <w:t xml:space="preserve">Add meta to router </w:t>
-      </w:r>
-      <w:proofErr w:type="spellStart"/>
-      <w:r>
-        <w:t>tosecure</w:t>
-      </w:r>
-      <w:proofErr w:type="spellEnd"/>
-      <w:r>
-        <w:t xml:space="preserve"> routes</w:t>
-      </w:r>
-    </w:p>
-    <w:p>
-      <w:proofErr w:type="spellStart"/>
-      <w:r>
-        <w:t>Vuex</w:t>
-      </w:r>
-      <w:proofErr w:type="spellEnd"/>
-      <w:r>
-        <w:t xml:space="preserve"> </w:t>
+        <w:t>Add meta to router tosecure routes</w:t>
+      </w:r>
+    </w:p>
+    <w:p>
+      <w:r>
+        <w:t xml:space="preserve">Vuex </w:t>
       </w:r>
     </w:p>
     <w:p>
       <w:r>
         <w:t xml:space="preserve">State =&gt; value see by all component </w:t>
       </w:r>
+    </w:p>
+    <w:p>
+      <w:pPr>
+        <w:pBdr>
+          <w:bottom w:val="single" w:sz="6" w:space="1" w:color="auto"/>
+        </w:pBdr>
+      </w:pPr>
+      <w:r>
+        <w:t>Mutations</w:t>
+      </w:r>
+      <w:r>
+        <w:t>=&gt; to use function like update state .</w:t>
+      </w:r>
+    </w:p>
+    <w:p>
+      <w:pPr>
+        <w:pBdr>
+          <w:bottom w:val="single" w:sz="6" w:space="1" w:color="auto"/>
+        </w:pBdr>
+      </w:pPr>
+    </w:p>
+    <w:p>
+      <w:r>
+        <w:t>Add action vuex for f</w:t>
+      </w:r>
+      <w:r>
+        <w:t>unction in methods:</w:t>
+      </w:r>
+    </w:p>
+    <w:p>
+      <w:r>
+        <w:t>In action we add prom</w:t>
+      </w:r>
+      <w:r>
+        <w:t>ise to have resolve si correct if else reject</w:t>
+      </w:r>
+    </w:p>
+    <w:p>
+      <w:r>
+        <w:t>We use this to payloud</w:t>
+      </w:r>
+    </w:p>
+    <w:p>
+      <w:r>
+        <w:t xml:space="preserve">Vue spinners </w:t>
+      </w:r>
+    </w:p>
+    <w:p>
+      <w:pPr>
+        <w:rPr>
+          <w:lang w:val="fr-FR"/>
+        </w:rPr>
+      </w:pPr>
+      <w:r>
+        <w:rPr>
+          <w:lang w:val="fr-FR"/>
+        </w:rPr>
+        <w:t>npm install --save vue-spinners</w:t>
+      </w:r>
+    </w:p>
+    <w:p>
+      <w:pPr>
+        <w:rPr>
+          <w:lang w:val="fr-FR"/>
+        </w:rPr>
+      </w:pPr>
     </w:p>
     <w:sectPr>
       <w:pgSz w:w="12240" w:h="15840"/>

</xml_diff>

<commit_message>
add form update profil and function update
</commit_message>
<xml_diff>
--- a/vuejs.docx
+++ b/vuejs.docx
@@ -137,24 +137,27 @@
       </w:r>
     </w:p>
     <w:p>
-      <w:pPr>
-        <w:rPr>
-          <w:lang w:val="fr-FR"/>
-        </w:rPr>
-      </w:pPr>
-      <w:r>
-        <w:rPr>
-          <w:lang w:val="fr-FR"/>
-        </w:rPr>
+      <w:r>
         <w:t>npm install --save vue-spinners</w:t>
       </w:r>
     </w:p>
     <w:p>
       <w:pPr>
-        <w:rPr>
-          <w:lang w:val="fr-FR"/>
-        </w:rPr>
-      </w:pPr>
+        <w:pBdr>
+          <w:bottom w:val="single" w:sz="6" w:space="1" w:color="auto"/>
+        </w:pBdr>
+      </w:pPr>
+      <w:r>
+        <w:t xml:space="preserve">we </w:t>
+      </w:r>
+      <w:r>
+        <w:t xml:space="preserve">use computed proptise to update same information </w:t>
+      </w:r>
+    </w:p>
+    <w:p>
+      <w:r>
+        <w:t>vue-persist</w:t>
+      </w:r>
     </w:p>
     <w:sectPr>
       <w:pgSz w:w="12240" w:h="15840"/>

</xml_diff>